<commit_message>
Add pdf of Coding Assignment
</commit_message>
<xml_diff>
--- a/MySQL-Week2-Coding-AssignmentJohnson_David.docx
+++ b/MySQL-Week2-Coding-AssignmentJohnson_David.docx
@@ -21,70 +21,50 @@
         </w:rPr>
       </w:pPr>
       <w:r>
-        <w:rPr/>
-      </w:r>
-    </w:p>
-    <w:p>
-      <w:pPr>
-        <w:pStyle w:val="Normal"/>
-        <w:rPr>
-          <w:szCs w:val="24"/>
-        </w:rPr>
-      </w:pPr>
-      <w:r>
-        <w:rPr>
-          <w:szCs w:val="24"/>
-        </w:rPr>
-        <w:t xml:space="preserve">// </w:t>
-      </w:r>
-      <w:r>
-        <w:rPr>
-          <w:szCs w:val="24"/>
-        </w:rPr>
-        <w:t>Student Note : I’ve placed the query and screenshot of  result below the Coding step question</w:t>
-      </w:r>
-    </w:p>
-    <w:p>
-      <w:pPr>
-        <w:pStyle w:val="Normal"/>
-        <w:rPr>
-          <w:szCs w:val="24"/>
-        </w:rPr>
-      </w:pPr>
-      <w:r>
-        <w:rPr>
-          <w:szCs w:val="24"/>
-        </w:rPr>
-        <w:t>//                         f</w:t>
-      </w:r>
-      <w:r>
-        <w:rPr>
-          <w:szCs w:val="24"/>
-        </w:rPr>
-        <w:t>or clarity ver</w:t>
-      </w:r>
-      <w:r>
-        <w:rPr>
-          <w:szCs w:val="24"/>
-        </w:rPr>
-        <w:t>sus</w:t>
-      </w:r>
-      <w:r>
-        <w:rPr>
-          <w:szCs w:val="24"/>
-        </w:rPr>
-        <w:t xml:space="preserve"> all together.</w:t>
-      </w:r>
-    </w:p>
-    <w:p>
-      <w:pPr>
-        <w:pStyle w:val="Normal"/>
-        <w:rPr>
-          <w:szCs w:val="24"/>
-        </w:rPr>
-      </w:pPr>
-      <w:r>
-        <w:rPr/>
+        <w:rPr>
+          <w:szCs w:val="24"/>
+        </w:rPr>
+      </w:r>
+    </w:p>
+    <w:p>
+      <w:pPr>
+        <w:pStyle w:val="Normal"/>
+        <w:rPr>
+          <w:szCs w:val="24"/>
+        </w:rPr>
+      </w:pPr>
+      <w:r>
+        <w:rPr>
+          <w:szCs w:val="24"/>
+        </w:rPr>
+        <w:t>// Student Note : I’ve placed the query and screenshot of  result below the Coding step question</w:t>
+      </w:r>
+    </w:p>
+    <w:p>
+      <w:pPr>
+        <w:pStyle w:val="Normal"/>
+        <w:rPr>
+          <w:szCs w:val="24"/>
+        </w:rPr>
+      </w:pPr>
+      <w:r>
+        <w:rPr>
+          <w:szCs w:val="24"/>
+        </w:rPr>
+        <w:t>//                         for clarity versus all together.</w:t>
+      </w:r>
+    </w:p>
+    <w:p>
+      <w:pPr>
+        <w:pStyle w:val="Normal"/>
+        <w:rPr>
+          <w:szCs w:val="24"/>
+        </w:rPr>
+      </w:pPr>
+      <w:r>
+        <w:rPr>
+          <w:szCs w:val="24"/>
+        </w:rPr>
       </w:r>
     </w:p>
     <w:p>
@@ -160,45 +140,33 @@
           <w:sz w:val="21"/>
           <w:szCs w:val="21"/>
         </w:rPr>
-        <w:t xml:space="preserve">select count(e.emp_no), </w:t>
-      </w:r>
-      <w:r>
-        <w:rPr>
-          <w:rFonts w:ascii="Lucida Console" w:hAnsi="Lucida Console"/>
-          <w:sz w:val="21"/>
-          <w:szCs w:val="21"/>
-        </w:rPr>
-        <w:t>t.</w:t>
-      </w:r>
-      <w:r>
-        <w:rPr>
-          <w:rFonts w:ascii="Lucida Console" w:hAnsi="Lucida Console"/>
-          <w:sz w:val="21"/>
-          <w:szCs w:val="21"/>
-        </w:rPr>
-        <w:t xml:space="preserve">title from employees AS e INNER JOIN titles AS t ON e.emp_no = t.emp_no  WHERE e.birth_date &gt; '1965-01-01' group by t.title; </w:t>
-      </w:r>
-    </w:p>
-    <w:p>
-      <w:pPr>
-        <w:pStyle w:val="Normal"/>
-        <w:rPr>
-          <w:szCs w:val="24"/>
-        </w:rPr>
-      </w:pPr>
-      <w:r>
-        <w:rPr/>
-      </w:r>
-    </w:p>
-    <w:p>
-      <w:pPr>
-        <w:pStyle w:val="Normal"/>
-        <w:rPr>
-          <w:szCs w:val="24"/>
-        </w:rPr>
-      </w:pPr>
-      <w:r>
-        <w:rPr/>
+        <w:t xml:space="preserve">select count(e.emp_no), t.title from employees AS e INNER JOIN titles AS t ON e.emp_no = t.emp_no  WHERE e.birth_date &gt; '1965-01-01' group by t.title; </w:t>
+      </w:r>
+    </w:p>
+    <w:p>
+      <w:pPr>
+        <w:pStyle w:val="Normal"/>
+        <w:rPr>
+          <w:szCs w:val="24"/>
+        </w:rPr>
+      </w:pPr>
+      <w:r>
+        <w:rPr>
+          <w:szCs w:val="24"/>
+        </w:rPr>
+      </w:r>
+    </w:p>
+    <w:p>
+      <w:pPr>
+        <w:pStyle w:val="Normal"/>
+        <w:rPr>
+          <w:szCs w:val="24"/>
+        </w:rPr>
+      </w:pPr>
+      <w:r>
+        <w:rPr>
+          <w:szCs w:val="24"/>
+        </w:rPr>
         <w:drawing>
           <wp:anchor behindDoc="0" distT="0" distB="0" distL="0" distR="0" simplePos="0" locked="0" layoutInCell="0" allowOverlap="1" relativeHeight="2">
             <wp:simplePos x="0" y="0"/>
@@ -254,62 +222,74 @@
         </w:rPr>
       </w:pPr>
       <w:r>
-        <w:rPr/>
-      </w:r>
-    </w:p>
-    <w:p>
-      <w:pPr>
-        <w:pStyle w:val="Normal"/>
-        <w:rPr>
-          <w:szCs w:val="24"/>
-        </w:rPr>
-      </w:pPr>
-      <w:r>
-        <w:rPr/>
-      </w:r>
-    </w:p>
-    <w:p>
-      <w:pPr>
-        <w:pStyle w:val="Normal"/>
-        <w:rPr>
-          <w:szCs w:val="24"/>
-        </w:rPr>
-      </w:pPr>
-      <w:r>
-        <w:rPr/>
-      </w:r>
-    </w:p>
-    <w:p>
-      <w:pPr>
-        <w:pStyle w:val="Normal"/>
-        <w:rPr>
-          <w:szCs w:val="24"/>
-        </w:rPr>
-      </w:pPr>
-      <w:r>
-        <w:rPr/>
-      </w:r>
-    </w:p>
-    <w:p>
-      <w:pPr>
-        <w:pStyle w:val="Normal"/>
-        <w:rPr>
-          <w:szCs w:val="24"/>
-        </w:rPr>
-      </w:pPr>
-      <w:r>
-        <w:rPr/>
-      </w:r>
-    </w:p>
-    <w:p>
-      <w:pPr>
-        <w:pStyle w:val="Normal"/>
-        <w:rPr>
-          <w:szCs w:val="24"/>
-        </w:rPr>
-      </w:pPr>
-      <w:r>
-        <w:rPr/>
+        <w:rPr>
+          <w:szCs w:val="24"/>
+        </w:rPr>
+      </w:r>
+    </w:p>
+    <w:p>
+      <w:pPr>
+        <w:pStyle w:val="Normal"/>
+        <w:rPr>
+          <w:szCs w:val="24"/>
+        </w:rPr>
+      </w:pPr>
+      <w:r>
+        <w:rPr>
+          <w:szCs w:val="24"/>
+        </w:rPr>
+      </w:r>
+    </w:p>
+    <w:p>
+      <w:pPr>
+        <w:pStyle w:val="Normal"/>
+        <w:rPr>
+          <w:szCs w:val="24"/>
+        </w:rPr>
+      </w:pPr>
+      <w:r>
+        <w:rPr>
+          <w:szCs w:val="24"/>
+        </w:rPr>
+      </w:r>
+    </w:p>
+    <w:p>
+      <w:pPr>
+        <w:pStyle w:val="Normal"/>
+        <w:rPr>
+          <w:szCs w:val="24"/>
+        </w:rPr>
+      </w:pPr>
+      <w:r>
+        <w:rPr>
+          <w:szCs w:val="24"/>
+        </w:rPr>
+      </w:r>
+    </w:p>
+    <w:p>
+      <w:pPr>
+        <w:pStyle w:val="Normal"/>
+        <w:rPr>
+          <w:szCs w:val="24"/>
+        </w:rPr>
+      </w:pPr>
+      <w:r>
+        <w:rPr>
+          <w:szCs w:val="24"/>
+        </w:rPr>
+      </w:r>
+    </w:p>
+    <w:p>
+      <w:pPr>
+        <w:pStyle w:val="Normal"/>
+        <w:rPr>
+          <w:szCs w:val="24"/>
+        </w:rPr>
+      </w:pPr>
+      <w:r>
+        <w:rPr>
+          <w:szCs w:val="24"/>
+        </w:rPr>
       </w:r>
     </w:p>
     <w:p>
@@ -352,7 +332,9 @@
         </w:rPr>
       </w:pPr>
       <w:r>
-        <w:rPr/>
+        <w:rPr>
+          <w:szCs w:val="24"/>
+        </w:rPr>
         <w:drawing>
           <wp:anchor behindDoc="0" distT="0" distB="0" distL="0" distR="0" simplePos="0" locked="0" layoutInCell="0" allowOverlap="1" relativeHeight="3">
             <wp:simplePos x="0" y="0"/>
@@ -408,73 +390,87 @@
         </w:rPr>
       </w:pPr>
       <w:r>
-        <w:rPr/>
-      </w:r>
-    </w:p>
-    <w:p>
-      <w:pPr>
-        <w:pStyle w:val="Normal"/>
-        <w:rPr>
-          <w:szCs w:val="24"/>
-        </w:rPr>
-      </w:pPr>
-      <w:r>
-        <w:rPr/>
-      </w:r>
-    </w:p>
-    <w:p>
-      <w:pPr>
-        <w:pStyle w:val="Normal"/>
-        <w:rPr>
-          <w:szCs w:val="24"/>
-        </w:rPr>
-      </w:pPr>
-      <w:r>
-        <w:rPr/>
-      </w:r>
-    </w:p>
-    <w:p>
-      <w:pPr>
-        <w:pStyle w:val="Normal"/>
-        <w:rPr>
-          <w:szCs w:val="24"/>
-        </w:rPr>
-      </w:pPr>
-      <w:r>
-        <w:rPr/>
-      </w:r>
-    </w:p>
-    <w:p>
-      <w:pPr>
-        <w:pStyle w:val="Normal"/>
-        <w:rPr>
-          <w:szCs w:val="24"/>
-        </w:rPr>
-      </w:pPr>
-      <w:r>
-        <w:rPr/>
-      </w:r>
-    </w:p>
-    <w:p>
-      <w:pPr>
-        <w:pStyle w:val="Normal"/>
-        <w:rPr>
-          <w:szCs w:val="24"/>
-        </w:rPr>
-      </w:pPr>
-      <w:r>
-        <w:rPr/>
-      </w:r>
-    </w:p>
-    <w:p>
-      <w:pPr>
-        <w:pStyle w:val="Normal"/>
-        <w:rPr>
-          <w:szCs w:val="24"/>
-        </w:rPr>
-      </w:pPr>
-      <w:r>
-        <w:rPr/>
+        <w:rPr>
+          <w:szCs w:val="24"/>
+        </w:rPr>
+      </w:r>
+    </w:p>
+    <w:p>
+      <w:pPr>
+        <w:pStyle w:val="Normal"/>
+        <w:rPr>
+          <w:szCs w:val="24"/>
+        </w:rPr>
+      </w:pPr>
+      <w:r>
+        <w:rPr>
+          <w:szCs w:val="24"/>
+        </w:rPr>
+      </w:r>
+    </w:p>
+    <w:p>
+      <w:pPr>
+        <w:pStyle w:val="Normal"/>
+        <w:rPr>
+          <w:szCs w:val="24"/>
+        </w:rPr>
+      </w:pPr>
+      <w:r>
+        <w:rPr>
+          <w:szCs w:val="24"/>
+        </w:rPr>
+      </w:r>
+    </w:p>
+    <w:p>
+      <w:pPr>
+        <w:pStyle w:val="Normal"/>
+        <w:rPr>
+          <w:szCs w:val="24"/>
+        </w:rPr>
+      </w:pPr>
+      <w:r>
+        <w:rPr>
+          <w:szCs w:val="24"/>
+        </w:rPr>
+      </w:r>
+    </w:p>
+    <w:p>
+      <w:pPr>
+        <w:pStyle w:val="Normal"/>
+        <w:rPr>
+          <w:szCs w:val="24"/>
+        </w:rPr>
+      </w:pPr>
+      <w:r>
+        <w:rPr>
+          <w:szCs w:val="24"/>
+        </w:rPr>
+      </w:r>
+    </w:p>
+    <w:p>
+      <w:pPr>
+        <w:pStyle w:val="Normal"/>
+        <w:rPr>
+          <w:szCs w:val="24"/>
+        </w:rPr>
+      </w:pPr>
+      <w:r>
+        <w:rPr>
+          <w:szCs w:val="24"/>
+        </w:rPr>
+      </w:r>
+    </w:p>
+    <w:p>
+      <w:pPr>
+        <w:pStyle w:val="Normal"/>
+        <w:rPr>
+          <w:szCs w:val="24"/>
+        </w:rPr>
+      </w:pPr>
+      <w:r>
+        <w:rPr>
+          <w:szCs w:val="24"/>
+        </w:rPr>
       </w:r>
     </w:p>
     <w:p>
@@ -502,13 +498,7 @@
         <w:rPr>
           <w:szCs w:val="24"/>
         </w:rPr>
-        <w:t>//</w:t>
-      </w:r>
-      <w:r>
-        <w:rPr>
-          <w:szCs w:val="24"/>
-        </w:rPr>
-        <w:t>Student Notes</w:t>
+        <w:t>//Student Notes</w:t>
       </w:r>
     </w:p>
     <w:p>
@@ -533,7 +523,9 @@
         </w:rPr>
       </w:pPr>
       <w:r>
-        <w:rPr/>
+        <w:rPr>
+          <w:szCs w:val="24"/>
+        </w:rPr>
       </w:r>
     </w:p>
     <w:p>
@@ -725,19 +717,23 @@
         <w:rPr>
           <w:szCs w:val="24"/>
         </w:rPr>
-      </w:r>
-    </w:p>
-    <w:p>
-      <w:pPr>
-        <w:pStyle w:val="Normal"/>
-        <w:rPr>
-          <w:b/>
-          <w:b/>
-          <w:szCs w:val="24"/>
-        </w:rPr>
-      </w:pPr>
-      <w:r>
-        <w:rPr/>
+        <w:t>https://github.com/david2joh/sqlWeek2.git</w:t>
+      </w:r>
+    </w:p>
+    <w:p>
+      <w:pPr>
+        <w:pStyle w:val="Normal"/>
+        <w:rPr>
+          <w:b/>
+          <w:b/>
+          <w:szCs w:val="24"/>
+        </w:rPr>
+      </w:pPr>
+      <w:r>
+        <w:rPr>
+          <w:b/>
+          <w:szCs w:val="24"/>
+        </w:rPr>
       </w:r>
       <w:r>
         <w:br w:type="page"/>

</xml_diff>